<commit_message>
Fixed activity diagram altered to do list
</commit_message>
<xml_diff>
--- a/docs/TO DO.docx
+++ b/docs/TO DO.docx
@@ -45,6 +45,8 @@
           <w:numId w:val="1"/>
         </w:numPr>
       </w:pPr>
+      <w:bookmarkStart w:id="0" w:name="_GoBack"/>
+      <w:bookmarkEnd w:id="0"/>
       <w:r>
         <w:t>We need to modify the state diagrams in the analysis phase to include the arrows coming in as requested by Hoang</w:t>
       </w:r>
@@ -69,8 +71,6 @@
       <w:r>
         <w:t xml:space="preserve"> we may have added on happenstance when completing other sections of the report</w:t>
       </w:r>
-      <w:bookmarkStart w:id="0" w:name="_GoBack"/>
-      <w:bookmarkEnd w:id="0"/>
     </w:p>
     <w:p>
       <w:pPr>

</xml_diff>